<commit_message>
Ejercicios 1 y 2 de LabView
Ejercicios 1 y 2 en labview y actualizacion del documento
</commit_message>
<xml_diff>
--- a/practica2/practica2Potenciometro.docx
+++ b/practica2/practica2Potenciometro.docx
@@ -959,14 +959,27 @@
       <w:r>
         <w:t xml:space="preserve">Figure </w:t>
       </w:r>
-      <w:fldSimple w:instr=" SEQ Figure \* ARABIC ">
-        <w:r>
-          <w:rPr>
-            <w:noProof/>
-          </w:rPr>
-          <w:t>1</w:t>
-        </w:r>
-      </w:fldSimple>
+      <w:r>
+        <w:fldChar w:fldCharType="begin"/>
+      </w:r>
+      <w:r>
+        <w:instrText xml:space="preserve"> SEQ Figure \* ARABIC </w:instrText>
+      </w:r>
+      <w:r>
+        <w:fldChar w:fldCharType="separate"/>
+      </w:r>
+      <w:r>
+        <w:rPr>
+          <w:noProof/>
+        </w:rPr>
+        <w:t>1</w:t>
+      </w:r>
+      <w:r>
+        <w:rPr>
+          <w:noProof/>
+        </w:rPr>
+        <w:fldChar w:fldCharType="end"/>
+      </w:r>
       <w:r>
         <w:t>Potenciometro lineal dual</w:t>
       </w:r>
@@ -1021,48 +1034,86 @@
     <w:p>
       <w:pPr>
         <w:pStyle w:val="Descripcin"/>
-      </w:pPr>
-      <w:r>
+        <w:rPr>
+          <w:lang w:val="es-ES"/>
+        </w:rPr>
+      </w:pPr>
+      <w:r>
+        <w:rPr>
+          <w:lang w:val="es-ES"/>
+        </w:rPr>
         <w:t xml:space="preserve">Figure </w:t>
       </w:r>
-      <w:fldSimple w:instr=" SEQ Figure \* ARABIC ">
-        <w:r>
-          <w:rPr>
-            <w:noProof/>
-          </w:rPr>
-          <w:t>2</w:t>
-        </w:r>
-      </w:fldSimple>
-      <w:r>
+      <w:r>
+        <w:fldChar w:fldCharType="begin"/>
+      </w:r>
+      <w:r>
+        <w:rPr>
+          <w:lang w:val="es-ES"/>
+        </w:rPr>
+        <w:instrText xml:space="preserve"> SEQ Figure \* ARABIC </w:instrText>
+      </w:r>
+      <w:r>
+        <w:fldChar w:fldCharType="separate"/>
+      </w:r>
+      <w:r>
+        <w:rPr>
+          <w:noProof/>
+          <w:lang w:val="es-ES"/>
+        </w:rPr>
+        <w:t>2</w:t>
+      </w:r>
+      <w:r>
+        <w:rPr>
+          <w:noProof/>
+        </w:rPr>
+        <w:fldChar w:fldCharType="end"/>
+      </w:r>
+      <w:r>
+        <w:rPr>
+          <w:lang w:val="es-ES"/>
+        </w:rPr>
         <w:t xml:space="preserve"> </w:t>
       </w:r>
       <w:proofErr w:type="spellStart"/>
       <w:r>
+        <w:rPr>
+          <w:lang w:val="es-ES"/>
+        </w:rPr>
         <w:t>Potenciometro</w:t>
       </w:r>
       <w:proofErr w:type="spellEnd"/>
       <w:r>
-        <w:t xml:space="preserve"> </w:t>
-      </w:r>
+        <w:rPr>
+          <w:lang w:val="es-ES"/>
+        </w:rPr>
+        <w:t xml:space="preserve"> rotatorio dual</w:t>
+      </w:r>
+    </w:p>
+    <w:p>
+      <w:pPr>
+        <w:rPr>
+          <w:lang w:val="es-ES"/>
+        </w:rPr>
+      </w:pPr>
+      <w:r>
+        <w:rPr>
+          <w:lang w:val="es-ES"/>
+        </w:rPr>
+        <w:t>Desarrollo</w:t>
+      </w:r>
+    </w:p>
+    <w:p>
+      <w:pPr>
+        <w:rPr>
+          <w:lang w:val="es-ES"/>
+        </w:rPr>
+      </w:pPr>
       <w:proofErr w:type="spellStart"/>
       <w:r>
-        <w:t>rotatorio</w:t>
-      </w:r>
-      <w:proofErr w:type="spellEnd"/>
-      <w:r>
-        <w:t xml:space="preserve"> dual</w:t>
-      </w:r>
-    </w:p>
-    <w:p>
-      <w:proofErr w:type="spellStart"/>
-      <w:r>
-        <w:t>Desarrollo</w:t>
-      </w:r>
-      <w:proofErr w:type="spellEnd"/>
-    </w:p>
-    <w:p>
-      <w:proofErr w:type="spellStart"/>
-      <w:r>
+        <w:rPr>
+          <w:lang w:val="es-ES"/>
+        </w:rPr>
         <w:t>LabView</w:t>
       </w:r>
       <w:proofErr w:type="spellEnd"/>
@@ -1322,8 +1373,328 @@
           </wp:inline>
         </w:drawing>
       </w:r>
+    </w:p>
+    <w:p>
+      <w:proofErr w:type="spellStart"/>
+      <w:r>
+        <w:t>Ejemplo</w:t>
+      </w:r>
+      <w:proofErr w:type="spellEnd"/>
+      <w:r>
+        <w:t xml:space="preserve"> de Arduino</w:t>
+      </w:r>
+    </w:p>
+    <w:p>
+      <w:r>
+        <w:rPr>
+          <w:noProof/>
+        </w:rPr>
+        <w:lastRenderedPageBreak/>
+        <w:drawing>
+          <wp:inline distT="0" distB="0" distL="0" distR="0" wp14:anchorId="38242064" wp14:editId="6D790F0F">
+            <wp:extent cx="5943600" cy="3341370"/>
+            <wp:effectExtent l="0" t="0" r="0" b="0"/>
+            <wp:docPr id="9" name="Imagen 9"/>
+            <wp:cNvGraphicFramePr>
+              <a:graphicFrameLocks xmlns:a="http://schemas.openxmlformats.org/drawingml/2006/main" noChangeAspect="1"/>
+            </wp:cNvGraphicFramePr>
+            <a:graphic xmlns:a="http://schemas.openxmlformats.org/drawingml/2006/main">
+              <a:graphicData uri="http://schemas.openxmlformats.org/drawingml/2006/picture">
+                <pic:pic xmlns:pic="http://schemas.openxmlformats.org/drawingml/2006/picture">
+                  <pic:nvPicPr>
+                    <pic:cNvPr id="1" name=""/>
+                    <pic:cNvPicPr/>
+                  </pic:nvPicPr>
+                  <pic:blipFill>
+                    <a:blip r:embed="rId13"/>
+                    <a:stretch>
+                      <a:fillRect/>
+                    </a:stretch>
+                  </pic:blipFill>
+                  <pic:spPr>
+                    <a:xfrm>
+                      <a:off x="0" y="0"/>
+                      <a:ext cx="5943600" cy="3341370"/>
+                    </a:xfrm>
+                    <a:prstGeom prst="rect">
+                      <a:avLst/>
+                    </a:prstGeom>
+                  </pic:spPr>
+                </pic:pic>
+              </a:graphicData>
+            </a:graphic>
+          </wp:inline>
+        </w:drawing>
+      </w:r>
+    </w:p>
+    <w:p>
+      <w:r>
+        <w:rPr>
+          <w:noProof/>
+        </w:rPr>
+        <w:drawing>
+          <wp:inline distT="0" distB="0" distL="0" distR="0" wp14:anchorId="72785066" wp14:editId="47FAC5A4">
+            <wp:extent cx="5943600" cy="3341370"/>
+            <wp:effectExtent l="0" t="0" r="0" b="0"/>
+            <wp:docPr id="10" name="Imagen 10"/>
+            <wp:cNvGraphicFramePr>
+              <a:graphicFrameLocks xmlns:a="http://schemas.openxmlformats.org/drawingml/2006/main" noChangeAspect="1"/>
+            </wp:cNvGraphicFramePr>
+            <a:graphic xmlns:a="http://schemas.openxmlformats.org/drawingml/2006/main">
+              <a:graphicData uri="http://schemas.openxmlformats.org/drawingml/2006/picture">
+                <pic:pic xmlns:pic="http://schemas.openxmlformats.org/drawingml/2006/picture">
+                  <pic:nvPicPr>
+                    <pic:cNvPr id="1" name=""/>
+                    <pic:cNvPicPr/>
+                  </pic:nvPicPr>
+                  <pic:blipFill>
+                    <a:blip r:embed="rId14"/>
+                    <a:stretch>
+                      <a:fillRect/>
+                    </a:stretch>
+                  </pic:blipFill>
+                  <pic:spPr>
+                    <a:xfrm>
+                      <a:off x="0" y="0"/>
+                      <a:ext cx="5943600" cy="3341370"/>
+                    </a:xfrm>
+                    <a:prstGeom prst="rect">
+                      <a:avLst/>
+                    </a:prstGeom>
+                  </pic:spPr>
+                </pic:pic>
+              </a:graphicData>
+            </a:graphic>
+          </wp:inline>
+        </w:drawing>
+      </w:r>
+    </w:p>
+    <w:p>
+      <w:r>
+        <w:rPr>
+          <w:noProof/>
+        </w:rPr>
+        <w:lastRenderedPageBreak/>
+        <w:drawing>
+          <wp:inline distT="0" distB="0" distL="0" distR="0" wp14:anchorId="372CA051" wp14:editId="41B637C8">
+            <wp:extent cx="5943600" cy="3341370"/>
+            <wp:effectExtent l="0" t="0" r="0" b="0"/>
+            <wp:docPr id="13" name="Imagen 13"/>
+            <wp:cNvGraphicFramePr>
+              <a:graphicFrameLocks xmlns:a="http://schemas.openxmlformats.org/drawingml/2006/main" noChangeAspect="1"/>
+            </wp:cNvGraphicFramePr>
+            <a:graphic xmlns:a="http://schemas.openxmlformats.org/drawingml/2006/main">
+              <a:graphicData uri="http://schemas.openxmlformats.org/drawingml/2006/picture">
+                <pic:pic xmlns:pic="http://schemas.openxmlformats.org/drawingml/2006/picture">
+                  <pic:nvPicPr>
+                    <pic:cNvPr id="1" name=""/>
+                    <pic:cNvPicPr/>
+                  </pic:nvPicPr>
+                  <pic:blipFill>
+                    <a:blip r:embed="rId15"/>
+                    <a:stretch>
+                      <a:fillRect/>
+                    </a:stretch>
+                  </pic:blipFill>
+                  <pic:spPr>
+                    <a:xfrm>
+                      <a:off x="0" y="0"/>
+                      <a:ext cx="5943600" cy="3341370"/>
+                    </a:xfrm>
+                    <a:prstGeom prst="rect">
+                      <a:avLst/>
+                    </a:prstGeom>
+                  </pic:spPr>
+                </pic:pic>
+              </a:graphicData>
+            </a:graphic>
+          </wp:inline>
+        </w:drawing>
+      </w:r>
+    </w:p>
+    <w:p>
+      <w:r>
+        <w:rPr>
+          <w:noProof/>
+        </w:rPr>
+        <w:drawing>
+          <wp:inline distT="0" distB="0" distL="0" distR="0" wp14:anchorId="39648E38" wp14:editId="0E04F71C">
+            <wp:extent cx="5943600" cy="3341370"/>
+            <wp:effectExtent l="0" t="0" r="0" b="0"/>
+            <wp:docPr id="15" name="Imagen 15"/>
+            <wp:cNvGraphicFramePr>
+              <a:graphicFrameLocks xmlns:a="http://schemas.openxmlformats.org/drawingml/2006/main" noChangeAspect="1"/>
+            </wp:cNvGraphicFramePr>
+            <a:graphic xmlns:a="http://schemas.openxmlformats.org/drawingml/2006/main">
+              <a:graphicData uri="http://schemas.openxmlformats.org/drawingml/2006/picture">
+                <pic:pic xmlns:pic="http://schemas.openxmlformats.org/drawingml/2006/picture">
+                  <pic:nvPicPr>
+                    <pic:cNvPr id="1" name=""/>
+                    <pic:cNvPicPr/>
+                  </pic:nvPicPr>
+                  <pic:blipFill>
+                    <a:blip r:embed="rId16"/>
+                    <a:stretch>
+                      <a:fillRect/>
+                    </a:stretch>
+                  </pic:blipFill>
+                  <pic:spPr>
+                    <a:xfrm>
+                      <a:off x="0" y="0"/>
+                      <a:ext cx="5943600" cy="3341370"/>
+                    </a:xfrm>
+                    <a:prstGeom prst="rect">
+                      <a:avLst/>
+                    </a:prstGeom>
+                  </pic:spPr>
+                </pic:pic>
+              </a:graphicData>
+            </a:graphic>
+          </wp:inline>
+        </w:drawing>
+      </w:r>
+    </w:p>
+    <w:p>
+      <w:r>
+        <w:rPr>
+          <w:noProof/>
+        </w:rPr>
+        <w:lastRenderedPageBreak/>
+        <w:drawing>
+          <wp:inline distT="0" distB="0" distL="0" distR="0" wp14:anchorId="1B782049" wp14:editId="260B31EB">
+            <wp:extent cx="5943600" cy="3341370"/>
+            <wp:effectExtent l="0" t="0" r="0" b="0"/>
+            <wp:docPr id="16" name="Imagen 16"/>
+            <wp:cNvGraphicFramePr>
+              <a:graphicFrameLocks xmlns:a="http://schemas.openxmlformats.org/drawingml/2006/main" noChangeAspect="1"/>
+            </wp:cNvGraphicFramePr>
+            <a:graphic xmlns:a="http://schemas.openxmlformats.org/drawingml/2006/main">
+              <a:graphicData uri="http://schemas.openxmlformats.org/drawingml/2006/picture">
+                <pic:pic xmlns:pic="http://schemas.openxmlformats.org/drawingml/2006/picture">
+                  <pic:nvPicPr>
+                    <pic:cNvPr id="1" name=""/>
+                    <pic:cNvPicPr/>
+                  </pic:nvPicPr>
+                  <pic:blipFill>
+                    <a:blip r:embed="rId17"/>
+                    <a:stretch>
+                      <a:fillRect/>
+                    </a:stretch>
+                  </pic:blipFill>
+                  <pic:spPr>
+                    <a:xfrm>
+                      <a:off x="0" y="0"/>
+                      <a:ext cx="5943600" cy="3341370"/>
+                    </a:xfrm>
+                    <a:prstGeom prst="rect">
+                      <a:avLst/>
+                    </a:prstGeom>
+                  </pic:spPr>
+                </pic:pic>
+              </a:graphicData>
+            </a:graphic>
+          </wp:inline>
+        </w:drawing>
+      </w:r>
+    </w:p>
+    <w:p>
+      <w:r>
+        <w:rPr>
+          <w:noProof/>
+        </w:rPr>
+        <w:drawing>
+          <wp:inline distT="0" distB="0" distL="0" distR="0" wp14:anchorId="31F0A0A1" wp14:editId="1EC919FA">
+            <wp:extent cx="5943600" cy="3341370"/>
+            <wp:effectExtent l="0" t="0" r="0" b="0"/>
+            <wp:docPr id="17" name="Imagen 17"/>
+            <wp:cNvGraphicFramePr>
+              <a:graphicFrameLocks xmlns:a="http://schemas.openxmlformats.org/drawingml/2006/main" noChangeAspect="1"/>
+            </wp:cNvGraphicFramePr>
+            <a:graphic xmlns:a="http://schemas.openxmlformats.org/drawingml/2006/main">
+              <a:graphicData uri="http://schemas.openxmlformats.org/drawingml/2006/picture">
+                <pic:pic xmlns:pic="http://schemas.openxmlformats.org/drawingml/2006/picture">
+                  <pic:nvPicPr>
+                    <pic:cNvPr id="1" name=""/>
+                    <pic:cNvPicPr/>
+                  </pic:nvPicPr>
+                  <pic:blipFill>
+                    <a:blip r:embed="rId18"/>
+                    <a:stretch>
+                      <a:fillRect/>
+                    </a:stretch>
+                  </pic:blipFill>
+                  <pic:spPr>
+                    <a:xfrm>
+                      <a:off x="0" y="0"/>
+                      <a:ext cx="5943600" cy="3341370"/>
+                    </a:xfrm>
+                    <a:prstGeom prst="rect">
+                      <a:avLst/>
+                    </a:prstGeom>
+                  </pic:spPr>
+                </pic:pic>
+              </a:graphicData>
+            </a:graphic>
+          </wp:inline>
+        </w:drawing>
+      </w:r>
       <w:bookmarkStart w:id="0" w:name="_GoBack"/>
       <w:bookmarkEnd w:id="0"/>
+    </w:p>
+    <w:p/>
+    <w:p/>
+    <w:p>
+      <w:proofErr w:type="spellStart"/>
+      <w:r>
+        <w:t>Ejemplo</w:t>
+      </w:r>
+      <w:proofErr w:type="spellEnd"/>
+      <w:r>
+        <w:t xml:space="preserve"> 2</w:t>
+      </w:r>
+    </w:p>
+    <w:p>
+      <w:r>
+        <w:rPr>
+          <w:noProof/>
+        </w:rPr>
+        <w:lastRenderedPageBreak/>
+        <w:drawing>
+          <wp:inline distT="0" distB="0" distL="0" distR="0" wp14:anchorId="208AE069" wp14:editId="6E9F5A09">
+            <wp:extent cx="5943600" cy="3341370"/>
+            <wp:effectExtent l="0" t="0" r="0" b="0"/>
+            <wp:docPr id="14" name="Imagen 14"/>
+            <wp:cNvGraphicFramePr>
+              <a:graphicFrameLocks xmlns:a="http://schemas.openxmlformats.org/drawingml/2006/main" noChangeAspect="1"/>
+            </wp:cNvGraphicFramePr>
+            <a:graphic xmlns:a="http://schemas.openxmlformats.org/drawingml/2006/main">
+              <a:graphicData uri="http://schemas.openxmlformats.org/drawingml/2006/picture">
+                <pic:pic xmlns:pic="http://schemas.openxmlformats.org/drawingml/2006/picture">
+                  <pic:nvPicPr>
+                    <pic:cNvPr id="1" name=""/>
+                    <pic:cNvPicPr/>
+                  </pic:nvPicPr>
+                  <pic:blipFill>
+                    <a:blip r:embed="rId19"/>
+                    <a:stretch>
+                      <a:fillRect/>
+                    </a:stretch>
+                  </pic:blipFill>
+                  <pic:spPr>
+                    <a:xfrm>
+                      <a:off x="0" y="0"/>
+                      <a:ext cx="5943600" cy="3341370"/>
+                    </a:xfrm>
+                    <a:prstGeom prst="rect">
+                      <a:avLst/>
+                    </a:prstGeom>
+                  </pic:spPr>
+                </pic:pic>
+              </a:graphicData>
+            </a:graphic>
+          </wp:inline>
+        </w:drawing>
+      </w:r>
     </w:p>
     <w:p/>
     <w:sectPr>
@@ -2055,7 +2426,7 @@
 </file>
 
 <file path=customXml/itemProps1.xml><?xml version="1.0" encoding="utf-8"?>
-<ds:datastoreItem xmlns:ds="http://schemas.openxmlformats.org/officeDocument/2006/customXml" ds:itemID="{3CE66C9C-0AE1-441F-8055-14CFAAC11CF4}">
+<ds:datastoreItem xmlns:ds="http://schemas.openxmlformats.org/officeDocument/2006/customXml" ds:itemID="{E7C238D8-EB12-438A-A360-BBCE4AB11944}">
   <ds:schemaRefs>
     <ds:schemaRef ds:uri="http://schemas.openxmlformats.org/officeDocument/2006/bibliography"/>
   </ds:schemaRefs>

</xml_diff>